<commit_message>
updating gitignore and file changes
</commit_message>
<xml_diff>
--- a/Docs/ATOMSRequirementsv0.5.docx
+++ b/Docs/ATOMSRequirementsv0.5.docx
@@ -4230,10 +4230,7 @@
         <w:t>Requirements Specification</w:t>
       </w:r>
     </w:p>
-    <w:p>
-      <w:bookmarkStart w:id="22" w:name="_GoBack"/>
-      <w:bookmarkEnd w:id="22"/>
-    </w:p>
+    <w:p/>
     <w:p/>
     <w:tbl>
       <w:tblPr>
@@ -5233,15 +5230,10 @@
               <w:cnfStyle w:val="000000000000" w:firstRow="0" w:lastRow="0" w:firstColumn="0" w:lastColumn="0" w:oddVBand="0" w:evenVBand="0" w:oddHBand="0" w:evenHBand="0" w:firstRowFirstColumn="0" w:firstRowLastColumn="0" w:lastRowFirstColumn="0" w:lastRowLastColumn="0"/>
             </w:pPr>
             <w:r>
-              <w:t xml:space="preserve">Error handling shall be present when analyzing new event inputs, specific GUI input types shall be used to restrict what the user may enter </w:t>
-            </w:r>
-            <w:proofErr w:type="spellStart"/>
-            <w:r>
-              <w:t>in</w:t>
-            </w:r>
-          </w:p>
-        </w:tc>
-        <w:proofErr w:type="spellEnd"/>
+              <w:t>Error handling shall be present when analyzing new event inputs, specific GUI input types shall be used to restrict what the user may enter in</w:t>
+            </w:r>
+          </w:p>
+        </w:tc>
       </w:tr>
       <w:tr>
         <w:trPr>
@@ -5480,6 +5472,301 @@
         <w:pStyle w:val="ListParagraph"/>
         <w:ind w:left="0"/>
       </w:pPr>
+    </w:p>
+    <w:p/>
+    <w:p/>
+    <w:p/>
+    <w:p/>
+    <w:p/>
+    <w:p/>
+    <w:p/>
+    <w:p/>
+    <w:p/>
+    <w:p>
+      <w:pPr>
+        <w:pStyle w:val="Heading2"/>
+      </w:pPr>
+      <w:r>
+        <w:lastRenderedPageBreak/>
+        <w:t>4.2 External Interface Requirements</w:t>
+      </w:r>
+    </w:p>
+    <w:p/>
+    <w:tbl>
+      <w:tblPr>
+        <w:tblStyle w:val="ListTable2"/>
+        <w:tblW w:w="0" w:type="auto"/>
+        <w:tblLook w:val="04A0" w:firstRow="1" w:lastRow="0" w:firstColumn="1" w:lastColumn="0" w:noHBand="0" w:noVBand="1"/>
+      </w:tblPr>
+      <w:tblGrid>
+        <w:gridCol w:w="1710"/>
+        <w:gridCol w:w="7640"/>
+      </w:tblGrid>
+      <w:tr>
+        <w:trPr>
+          <w:cnfStyle w:val="100000000000" w:firstRow="1" w:lastRow="0" w:firstColumn="0" w:lastColumn="0" w:oddVBand="0" w:evenVBand="0" w:oddHBand="0" w:evenHBand="0" w:firstRowFirstColumn="0" w:firstRowLastColumn="0" w:lastRowFirstColumn="0" w:lastRowLastColumn="0"/>
+        </w:trPr>
+        <w:tc>
+          <w:tcPr>
+            <w:cnfStyle w:val="001000000000" w:firstRow="0" w:lastRow="0" w:firstColumn="1" w:lastColumn="0" w:oddVBand="0" w:evenVBand="0" w:oddHBand="0" w:evenHBand="0" w:firstRowFirstColumn="0" w:firstRowLastColumn="0" w:lastRowFirstColumn="0" w:lastRowLastColumn="0"/>
+            <w:tcW w:w="1710" w:type="dxa"/>
+          </w:tcPr>
+          <w:p>
+            <w:pPr>
+              <w:pStyle w:val="Heading4"/>
+              <w:jc w:val="center"/>
+              <w:outlineLvl w:val="3"/>
+            </w:pPr>
+            <w:r>
+              <w:t>Requirement Number</w:t>
+            </w:r>
+          </w:p>
+        </w:tc>
+        <w:tc>
+          <w:tcPr>
+            <w:tcW w:w="7640" w:type="dxa"/>
+          </w:tcPr>
+          <w:p>
+            <w:pPr>
+              <w:pStyle w:val="Heading4"/>
+              <w:jc w:val="center"/>
+              <w:outlineLvl w:val="3"/>
+              <w:cnfStyle w:val="100000000000" w:firstRow="1" w:lastRow="0" w:firstColumn="0" w:lastColumn="0" w:oddVBand="0" w:evenVBand="0" w:oddHBand="0" w:evenHBand="0" w:firstRowFirstColumn="0" w:firstRowLastColumn="0" w:lastRowFirstColumn="0" w:lastRowLastColumn="0"/>
+            </w:pPr>
+            <w:r>
+              <w:t>Requirement Description</w:t>
+            </w:r>
+          </w:p>
+        </w:tc>
+      </w:tr>
+      <w:tr>
+        <w:trPr>
+          <w:cnfStyle w:val="000000100000" w:firstRow="0" w:lastRow="0" w:firstColumn="0" w:lastColumn="0" w:oddVBand="0" w:evenVBand="0" w:oddHBand="1" w:evenHBand="0" w:firstRowFirstColumn="0" w:firstRowLastColumn="0" w:lastRowFirstColumn="0" w:lastRowLastColumn="0"/>
+        </w:trPr>
+        <w:tc>
+          <w:tcPr>
+            <w:cnfStyle w:val="001000000000" w:firstRow="0" w:lastRow="0" w:firstColumn="1" w:lastColumn="0" w:oddVBand="0" w:evenVBand="0" w:oddHBand="0" w:evenHBand="0" w:firstRowFirstColumn="0" w:firstRowLastColumn="0" w:lastRowFirstColumn="0" w:lastRowLastColumn="0"/>
+            <w:tcW w:w="1710" w:type="dxa"/>
+          </w:tcPr>
+          <w:p>
+            <w:pPr>
+              <w:pStyle w:val="ListParagraph"/>
+              <w:ind w:left="0"/>
+              <w:jc w:val="center"/>
+            </w:pPr>
+            <w:r>
+              <w:t>4.</w:t>
+            </w:r>
+            <w:r>
+              <w:t>2</w:t>
+            </w:r>
+            <w:r>
+              <w:t>.1</w:t>
+            </w:r>
+          </w:p>
+        </w:tc>
+        <w:tc>
+          <w:tcPr>
+            <w:tcW w:w="7640" w:type="dxa"/>
+          </w:tcPr>
+          <w:p>
+            <w:pPr>
+              <w:pStyle w:val="ListParagraph"/>
+              <w:ind w:left="0"/>
+              <w:jc w:val="center"/>
+              <w:cnfStyle w:val="000000100000" w:firstRow="0" w:lastRow="0" w:firstColumn="0" w:lastColumn="0" w:oddVBand="0" w:evenVBand="0" w:oddHBand="1" w:evenHBand="0" w:firstRowFirstColumn="0" w:firstRowLastColumn="0" w:lastRowFirstColumn="0" w:lastRowLastColumn="0"/>
+            </w:pPr>
+            <w:r>
+              <w:t>Google Login: The application shall implement a Google Login for authentication using OAuth 2.0 for connecting to the Google Calendar API</w:t>
+            </w:r>
+          </w:p>
+        </w:tc>
+      </w:tr>
+      <w:tr>
+        <w:tc>
+          <w:tcPr>
+            <w:cnfStyle w:val="001000000000" w:firstRow="0" w:lastRow="0" w:firstColumn="1" w:lastColumn="0" w:oddVBand="0" w:evenVBand="0" w:oddHBand="0" w:evenHBand="0" w:firstRowFirstColumn="0" w:firstRowLastColumn="0" w:lastRowFirstColumn="0" w:lastRowLastColumn="0"/>
+            <w:tcW w:w="1710" w:type="dxa"/>
+          </w:tcPr>
+          <w:p>
+            <w:pPr>
+              <w:pStyle w:val="ListParagraph"/>
+              <w:ind w:left="0"/>
+              <w:jc w:val="center"/>
+            </w:pPr>
+            <w:r>
+              <w:t>4.</w:t>
+            </w:r>
+            <w:r>
+              <w:t>2</w:t>
+            </w:r>
+            <w:r>
+              <w:t>.2</w:t>
+            </w:r>
+          </w:p>
+        </w:tc>
+        <w:tc>
+          <w:tcPr>
+            <w:tcW w:w="7640" w:type="dxa"/>
+          </w:tcPr>
+          <w:p>
+            <w:pPr>
+              <w:pStyle w:val="ListParagraph"/>
+              <w:ind w:left="0"/>
+              <w:jc w:val="center"/>
+              <w:cnfStyle w:val="000000000000" w:firstRow="0" w:lastRow="0" w:firstColumn="0" w:lastColumn="0" w:oddVBand="0" w:evenVBand="0" w:oddHBand="0" w:evenHBand="0" w:firstRowFirstColumn="0" w:firstRowLastColumn="0" w:lastRowFirstColumn="0" w:lastRowLastColumn="0"/>
+            </w:pPr>
+            <w:r>
+              <w:t>Event Creation: The app shall accept the input designated above in the Add Event fragment and construct a new Calendar Event interfaceable with the Google Calendar API</w:t>
+            </w:r>
+          </w:p>
+        </w:tc>
+      </w:tr>
+      <w:tr>
+        <w:trPr>
+          <w:cnfStyle w:val="000000100000" w:firstRow="0" w:lastRow="0" w:firstColumn="0" w:lastColumn="0" w:oddVBand="0" w:evenVBand="0" w:oddHBand="1" w:evenHBand="0" w:firstRowFirstColumn="0" w:firstRowLastColumn="0" w:lastRowFirstColumn="0" w:lastRowLastColumn="0"/>
+        </w:trPr>
+        <w:tc>
+          <w:tcPr>
+            <w:cnfStyle w:val="001000000000" w:firstRow="0" w:lastRow="0" w:firstColumn="1" w:lastColumn="0" w:oddVBand="0" w:evenVBand="0" w:oddHBand="0" w:evenHBand="0" w:firstRowFirstColumn="0" w:firstRowLastColumn="0" w:lastRowFirstColumn="0" w:lastRowLastColumn="0"/>
+            <w:tcW w:w="1710" w:type="dxa"/>
+          </w:tcPr>
+          <w:p>
+            <w:pPr>
+              <w:pStyle w:val="ListParagraph"/>
+              <w:ind w:left="0"/>
+              <w:jc w:val="center"/>
+            </w:pPr>
+            <w:r>
+              <w:t>4.1.3</w:t>
+            </w:r>
+          </w:p>
+        </w:tc>
+        <w:tc>
+          <w:tcPr>
+            <w:tcW w:w="7640" w:type="dxa"/>
+          </w:tcPr>
+          <w:p>
+            <w:pPr>
+              <w:pStyle w:val="ListParagraph"/>
+              <w:ind w:left="0"/>
+              <w:jc w:val="center"/>
+              <w:cnfStyle w:val="000000100000" w:firstRow="0" w:lastRow="0" w:firstColumn="0" w:lastColumn="0" w:oddVBand="0" w:evenVBand="0" w:oddHBand="1" w:evenHBand="0" w:firstRowFirstColumn="0" w:firstRowLastColumn="0" w:lastRowFirstColumn="0" w:lastRowLastColumn="0"/>
+            </w:pPr>
+            <w:r>
+              <w:t>REST API calls shall be established for communication with the Google Calendar API</w:t>
+            </w:r>
+          </w:p>
+        </w:tc>
+      </w:tr>
+    </w:tbl>
+    <w:p/>
+    <w:p>
+      <w:pPr>
+        <w:pStyle w:val="Heading2"/>
+      </w:pPr>
+      <w:r>
+        <w:t>4.3 Logical Database Requirements</w:t>
+      </w:r>
+    </w:p>
+    <w:p/>
+    <w:p>
+      <w:r>
+        <w:t>Logical database is not required, data will be handled through push and pull to Google Cloud.</w:t>
+      </w:r>
+    </w:p>
+    <w:p/>
+    <w:p>
+      <w:pPr>
+        <w:pStyle w:val="Heading2"/>
+      </w:pPr>
+      <w:r>
+        <w:t>4.4 De</w:t>
+      </w:r>
+      <w:r>
+        <w:t>sign</w:t>
+      </w:r>
+      <w:bookmarkStart w:id="22" w:name="_GoBack"/>
+      <w:bookmarkEnd w:id="22"/>
+      <w:r>
+        <w:t xml:space="preserve"> Constraints</w:t>
+      </w:r>
+    </w:p>
+    <w:p/>
+    <w:p>
+      <w:pPr>
+        <w:pStyle w:val="ListParagraph"/>
+        <w:numPr>
+          <w:ilvl w:val="0"/>
+          <w:numId w:val="16"/>
+        </w:numPr>
+      </w:pPr>
+      <w:r>
+        <w:rPr>
+          <w:b/>
+        </w:rPr>
+        <w:t>OS Level Constraints</w:t>
+      </w:r>
+      <w:r>
+        <w:t xml:space="preserve">: Operating system must be </w:t>
+      </w:r>
+      <w:r>
+        <w:t>a supported Android Version</w:t>
+      </w:r>
+    </w:p>
+    <w:p>
+      <w:pPr>
+        <w:pStyle w:val="ListParagraph"/>
+        <w:numPr>
+          <w:ilvl w:val="0"/>
+          <w:numId w:val="16"/>
+        </w:numPr>
+      </w:pPr>
+      <w:r>
+        <w:rPr>
+          <w:b/>
+        </w:rPr>
+        <w:t>Google Calendar Access</w:t>
+      </w:r>
+      <w:r>
+        <w:t>: The system may be limited on the access level of private Calendar events depending on previous OAuth</w:t>
+      </w:r>
+    </w:p>
+    <w:p>
+      <w:pPr>
+        <w:pStyle w:val="ListParagraph"/>
+        <w:numPr>
+          <w:ilvl w:val="0"/>
+          <w:numId w:val="16"/>
+        </w:numPr>
+      </w:pPr>
+      <w:r>
+        <w:rPr>
+          <w:b/>
+        </w:rPr>
+        <w:t>Hardware Level Constraints</w:t>
+      </w:r>
+      <w:r>
+        <w:t>: Hardware was support newer level Android operating systems, OS updates may depend on carrier / phone manufacturer.</w:t>
+      </w:r>
+    </w:p>
+    <w:p>
+      <w:pPr>
+        <w:pStyle w:val="ListParagraph"/>
+        <w:numPr>
+          <w:ilvl w:val="0"/>
+          <w:numId w:val="16"/>
+        </w:numPr>
+      </w:pPr>
+      <w:r>
+        <w:rPr>
+          <w:b/>
+        </w:rPr>
+        <w:t>Invalid Event Requests</w:t>
+      </w:r>
+      <w:r>
+        <w:t xml:space="preserve">: The system may be unable to create dynamically scheduled events if the user’s calendar is already full to beyond reason. </w:t>
+      </w:r>
     </w:p>
     <w:p/>
     <w:p/>
@@ -5533,6 +5820,11 @@
         <w:docPartUnique/>
       </w:docPartObj>
     </w:sdtPr>
+    <w:sdtEndPr>
+      <w:rPr>
+        <w:rStyle w:val="PageNumber"/>
+      </w:rPr>
+    </w:sdtEndPr>
     <w:sdtContent>
       <w:p>
         <w:pPr>
@@ -5585,6 +5877,11 @@
         <w:docPartUnique/>
       </w:docPartObj>
     </w:sdtPr>
+    <w:sdtEndPr>
+      <w:rPr>
+        <w:rStyle w:val="PageNumber"/>
+      </w:rPr>
+    </w:sdtEndPr>
     <w:sdtContent>
       <w:p>
         <w:pPr>
@@ -5765,6 +6062,7 @@
                                 <w:dataBinding w:prefixMappings="xmlns:ns0='http://purl.org/dc/elements/1.1/' xmlns:ns1='http://schemas.openxmlformats.org/package/2006/metadata/core-properties' " w:xpath="/ns1:coreProperties[1]/ns0:title[1]" w:storeItemID="{6C3C8BC8-F283-45AE-878A-BAB7291924A1}"/>
                                 <w:text/>
                               </w:sdtPr>
+                              <w:sdtEndPr/>
                               <w:sdtContent>
                                 <w:r>
                                   <w:rPr>
@@ -5844,6 +6142,7 @@
                           <w:dataBinding w:prefixMappings="xmlns:ns0='http://purl.org/dc/elements/1.1/' xmlns:ns1='http://schemas.openxmlformats.org/package/2006/metadata/core-properties' " w:xpath="/ns1:coreProperties[1]/ns0:title[1]" w:storeItemID="{6C3C8BC8-F283-45AE-878A-BAB7291924A1}"/>
                           <w:text/>
                         </w:sdtPr>
+                        <w:sdtEndPr/>
                         <w:sdtContent>
                           <w:r>
                             <w:rPr>
@@ -6450,6 +6749,119 @@
     </w:lvl>
   </w:abstractNum>
   <w:abstractNum w:abstractNumId="5" w15:restartNumberingAfterBreak="0">
+    <w:nsid w:val="1B722172"/>
+    <w:multiLevelType w:val="hybridMultilevel"/>
+    <w:tmpl w:val="71D0AB40"/>
+    <w:lvl w:ilvl="0" w:tplc="04090001">
+      <w:start w:val="1"/>
+      <w:numFmt w:val="bullet"/>
+      <w:lvlText w:val=""/>
+      <w:lvlJc w:val="left"/>
+      <w:pPr>
+        <w:ind w:left="720" w:hanging="360"/>
+      </w:pPr>
+      <w:rPr>
+        <w:rFonts w:ascii="Symbol" w:hAnsi="Symbol" w:hint="default"/>
+      </w:rPr>
+    </w:lvl>
+    <w:lvl w:ilvl="1" w:tplc="04090003" w:tentative="1">
+      <w:start w:val="1"/>
+      <w:numFmt w:val="bullet"/>
+      <w:lvlText w:val="o"/>
+      <w:lvlJc w:val="left"/>
+      <w:pPr>
+        <w:ind w:left="1440" w:hanging="360"/>
+      </w:pPr>
+      <w:rPr>
+        <w:rFonts w:ascii="Courier New" w:hAnsi="Courier New" w:cs="Courier New" w:hint="default"/>
+      </w:rPr>
+    </w:lvl>
+    <w:lvl w:ilvl="2" w:tplc="04090005" w:tentative="1">
+      <w:start w:val="1"/>
+      <w:numFmt w:val="bullet"/>
+      <w:lvlText w:val=""/>
+      <w:lvlJc w:val="left"/>
+      <w:pPr>
+        <w:ind w:left="2160" w:hanging="360"/>
+      </w:pPr>
+      <w:rPr>
+        <w:rFonts w:ascii="Wingdings" w:hAnsi="Wingdings" w:hint="default"/>
+      </w:rPr>
+    </w:lvl>
+    <w:lvl w:ilvl="3" w:tplc="04090001" w:tentative="1">
+      <w:start w:val="1"/>
+      <w:numFmt w:val="bullet"/>
+      <w:lvlText w:val=""/>
+      <w:lvlJc w:val="left"/>
+      <w:pPr>
+        <w:ind w:left="2880" w:hanging="360"/>
+      </w:pPr>
+      <w:rPr>
+        <w:rFonts w:ascii="Symbol" w:hAnsi="Symbol" w:hint="default"/>
+      </w:rPr>
+    </w:lvl>
+    <w:lvl w:ilvl="4" w:tplc="04090003" w:tentative="1">
+      <w:start w:val="1"/>
+      <w:numFmt w:val="bullet"/>
+      <w:lvlText w:val="o"/>
+      <w:lvlJc w:val="left"/>
+      <w:pPr>
+        <w:ind w:left="3600" w:hanging="360"/>
+      </w:pPr>
+      <w:rPr>
+        <w:rFonts w:ascii="Courier New" w:hAnsi="Courier New" w:cs="Courier New" w:hint="default"/>
+      </w:rPr>
+    </w:lvl>
+    <w:lvl w:ilvl="5" w:tplc="04090005" w:tentative="1">
+      <w:start w:val="1"/>
+      <w:numFmt w:val="bullet"/>
+      <w:lvlText w:val=""/>
+      <w:lvlJc w:val="left"/>
+      <w:pPr>
+        <w:ind w:left="4320" w:hanging="360"/>
+      </w:pPr>
+      <w:rPr>
+        <w:rFonts w:ascii="Wingdings" w:hAnsi="Wingdings" w:hint="default"/>
+      </w:rPr>
+    </w:lvl>
+    <w:lvl w:ilvl="6" w:tplc="04090001" w:tentative="1">
+      <w:start w:val="1"/>
+      <w:numFmt w:val="bullet"/>
+      <w:lvlText w:val=""/>
+      <w:lvlJc w:val="left"/>
+      <w:pPr>
+        <w:ind w:left="5040" w:hanging="360"/>
+      </w:pPr>
+      <w:rPr>
+        <w:rFonts w:ascii="Symbol" w:hAnsi="Symbol" w:hint="default"/>
+      </w:rPr>
+    </w:lvl>
+    <w:lvl w:ilvl="7" w:tplc="04090003" w:tentative="1">
+      <w:start w:val="1"/>
+      <w:numFmt w:val="bullet"/>
+      <w:lvlText w:val="o"/>
+      <w:lvlJc w:val="left"/>
+      <w:pPr>
+        <w:ind w:left="5760" w:hanging="360"/>
+      </w:pPr>
+      <w:rPr>
+        <w:rFonts w:ascii="Courier New" w:hAnsi="Courier New" w:cs="Courier New" w:hint="default"/>
+      </w:rPr>
+    </w:lvl>
+    <w:lvl w:ilvl="8" w:tplc="04090005" w:tentative="1">
+      <w:start w:val="1"/>
+      <w:numFmt w:val="bullet"/>
+      <w:lvlText w:val=""/>
+      <w:lvlJc w:val="left"/>
+      <w:pPr>
+        <w:ind w:left="6480" w:hanging="360"/>
+      </w:pPr>
+      <w:rPr>
+        <w:rFonts w:ascii="Wingdings" w:hAnsi="Wingdings" w:hint="default"/>
+      </w:rPr>
+    </w:lvl>
+  </w:abstractNum>
+  <w:abstractNum w:abstractNumId="6" w15:restartNumberingAfterBreak="0">
     <w:nsid w:val="1FDD2905"/>
     <w:multiLevelType w:val="multilevel"/>
     <w:tmpl w:val="DF66DC52"/>
@@ -6562,7 +6974,7 @@
       </w:rPr>
     </w:lvl>
   </w:abstractNum>
-  <w:abstractNum w:abstractNumId="6" w15:restartNumberingAfterBreak="0">
+  <w:abstractNum w:abstractNumId="7" w15:restartNumberingAfterBreak="0">
     <w:nsid w:val="20CD15CC"/>
     <w:multiLevelType w:val="hybridMultilevel"/>
     <w:tmpl w:val="BC2421CC"/>
@@ -6675,7 +7087,7 @@
       </w:rPr>
     </w:lvl>
   </w:abstractNum>
-  <w:abstractNum w:abstractNumId="7" w15:restartNumberingAfterBreak="0">
+  <w:abstractNum w:abstractNumId="8" w15:restartNumberingAfterBreak="0">
     <w:nsid w:val="3DA7687D"/>
     <w:multiLevelType w:val="hybridMultilevel"/>
     <w:tmpl w:val="B7EC4B1A"/>
@@ -6788,7 +7200,7 @@
       </w:rPr>
     </w:lvl>
   </w:abstractNum>
-  <w:abstractNum w:abstractNumId="8" w15:restartNumberingAfterBreak="0">
+  <w:abstractNum w:abstractNumId="9" w15:restartNumberingAfterBreak="0">
     <w:nsid w:val="53A34CAF"/>
     <w:multiLevelType w:val="hybridMultilevel"/>
     <w:tmpl w:val="1116F746"/>
@@ -6901,7 +7313,7 @@
       </w:rPr>
     </w:lvl>
   </w:abstractNum>
-  <w:abstractNum w:abstractNumId="9" w15:restartNumberingAfterBreak="0">
+  <w:abstractNum w:abstractNumId="10" w15:restartNumberingAfterBreak="0">
     <w:nsid w:val="56A41B36"/>
     <w:multiLevelType w:val="hybridMultilevel"/>
     <w:tmpl w:val="4A0AB6A8"/>
@@ -7014,7 +7426,7 @@
       </w:rPr>
     </w:lvl>
   </w:abstractNum>
-  <w:abstractNum w:abstractNumId="10" w15:restartNumberingAfterBreak="0">
+  <w:abstractNum w:abstractNumId="11" w15:restartNumberingAfterBreak="0">
     <w:nsid w:val="57F772E4"/>
     <w:multiLevelType w:val="hybridMultilevel"/>
     <w:tmpl w:val="187A4488"/>
@@ -7127,7 +7539,7 @@
       </w:rPr>
     </w:lvl>
   </w:abstractNum>
-  <w:abstractNum w:abstractNumId="11" w15:restartNumberingAfterBreak="0">
+  <w:abstractNum w:abstractNumId="12" w15:restartNumberingAfterBreak="0">
     <w:nsid w:val="5F312CF3"/>
     <w:multiLevelType w:val="hybridMultilevel"/>
     <w:tmpl w:val="30E2C9EE"/>
@@ -7240,7 +7652,7 @@
       </w:rPr>
     </w:lvl>
   </w:abstractNum>
-  <w:abstractNum w:abstractNumId="12" w15:restartNumberingAfterBreak="0">
+  <w:abstractNum w:abstractNumId="13" w15:restartNumberingAfterBreak="0">
     <w:nsid w:val="61E605D8"/>
     <w:multiLevelType w:val="hybridMultilevel"/>
     <w:tmpl w:val="C218C7BA"/>
@@ -7353,7 +7765,7 @@
       </w:rPr>
     </w:lvl>
   </w:abstractNum>
-  <w:abstractNum w:abstractNumId="13" w15:restartNumberingAfterBreak="0">
+  <w:abstractNum w:abstractNumId="14" w15:restartNumberingAfterBreak="0">
     <w:nsid w:val="740D67A6"/>
     <w:multiLevelType w:val="multilevel"/>
     <w:tmpl w:val="3D64709E"/>
@@ -7466,7 +7878,7 @@
       </w:rPr>
     </w:lvl>
   </w:abstractNum>
-  <w:abstractNum w:abstractNumId="14" w15:restartNumberingAfterBreak="0">
+  <w:abstractNum w:abstractNumId="15" w15:restartNumberingAfterBreak="0">
     <w:nsid w:val="74454C9F"/>
     <w:multiLevelType w:val="multilevel"/>
     <w:tmpl w:val="3D64709E"/>
@@ -7586,43 +7998,46 @@
     <w:abstractNumId w:val="1"/>
   </w:num>
   <w:num w:numId="3">
-    <w:abstractNumId w:val="5"/>
+    <w:abstractNumId w:val="6"/>
   </w:num>
   <w:num w:numId="4">
-    <w:abstractNumId w:val="13"/>
+    <w:abstractNumId w:val="14"/>
   </w:num>
   <w:num w:numId="5">
-    <w:abstractNumId w:val="14"/>
+    <w:abstractNumId w:val="15"/>
   </w:num>
   <w:num w:numId="6">
     <w:abstractNumId w:val="0"/>
   </w:num>
   <w:num w:numId="7">
-    <w:abstractNumId w:val="9"/>
+    <w:abstractNumId w:val="10"/>
   </w:num>
   <w:num w:numId="8">
-    <w:abstractNumId w:val="7"/>
+    <w:abstractNumId w:val="8"/>
   </w:num>
   <w:num w:numId="9">
     <w:abstractNumId w:val="4"/>
   </w:num>
   <w:num w:numId="10">
-    <w:abstractNumId w:val="10"/>
+    <w:abstractNumId w:val="11"/>
   </w:num>
   <w:num w:numId="11">
-    <w:abstractNumId w:val="12"/>
+    <w:abstractNumId w:val="13"/>
   </w:num>
   <w:num w:numId="12">
-    <w:abstractNumId w:val="8"/>
+    <w:abstractNumId w:val="9"/>
   </w:num>
   <w:num w:numId="13">
     <w:abstractNumId w:val="2"/>
   </w:num>
   <w:num w:numId="14">
-    <w:abstractNumId w:val="6"/>
+    <w:abstractNumId w:val="7"/>
   </w:num>
   <w:num w:numId="15">
-    <w:abstractNumId w:val="11"/>
+    <w:abstractNumId w:val="12"/>
+  </w:num>
+  <w:num w:numId="16">
+    <w:abstractNumId w:val="5"/>
   </w:num>
 </w:numbering>
 </file>

</xml_diff>